<commit_message>
added link to git in the report
</commit_message>
<xml_diff>
--- a/Lab2/Lab2.docx
+++ b/Lab2/Lab2.docx
@@ -2225,6 +2225,7 @@
       </w:pPr>
       <w:r>
         <w:rPr>
+          <w:noProof/>
           <w:color w:val="000000"/>
           <w:sz w:val="32"/>
           <w:szCs w:val="32"/>
@@ -2303,6 +2304,7 @@
       </w:pPr>
       <w:r>
         <w:rPr>
+          <w:noProof/>
           <w:color w:val="000000"/>
           <w:sz w:val="32"/>
           <w:szCs w:val="32"/>
@@ -2358,6 +2360,7 @@
       </w:pPr>
       <w:r>
         <w:rPr>
+          <w:noProof/>
           <w:color w:val="000000"/>
           <w:sz w:val="32"/>
           <w:szCs w:val="32"/>
@@ -2464,8 +2467,8 @@
       </w:pPr>
       <w:r>
         <w:rPr>
-          <w:color w:val="000000"/>
-          <w:lang w:val="uk-UA"/>
+          <w:noProof/>
+          <w:color w:val="000000"/>
         </w:rPr>
         <w:drawing>
           <wp:inline distT="0" distB="0" distL="0" distR="0" wp14:anchorId="1D405659" wp14:editId="04193F17">
@@ -2541,8 +2544,8 @@
       </w:pPr>
       <w:r>
         <w:rPr>
-          <w:color w:val="000000"/>
-          <w:lang w:val="en-US"/>
+          <w:noProof/>
+          <w:color w:val="000000"/>
         </w:rPr>
         <w:lastRenderedPageBreak/>
         <w:drawing>
@@ -2595,8 +2598,8 @@
       </w:pPr>
       <w:r>
         <w:rPr>
-          <w:color w:val="000000"/>
-          <w:lang w:val="en-US"/>
+          <w:noProof/>
+          <w:color w:val="000000"/>
         </w:rPr>
         <w:lastRenderedPageBreak/>
         <w:drawing>
@@ -2649,8 +2652,8 @@
       </w:pPr>
       <w:r>
         <w:rPr>
-          <w:color w:val="000000"/>
-          <w:lang w:val="en-US"/>
+          <w:noProof/>
+          <w:color w:val="000000"/>
         </w:rPr>
         <w:lastRenderedPageBreak/>
         <w:drawing>
@@ -3154,9 +3157,9 @@
       </w:pPr>
       <w:r>
         <w:rPr>
-          <w:sz w:val="28"/>
-          <w:szCs w:val="28"/>
-          <w:lang w:val="uk-UA"/>
+          <w:noProof/>
+          <w:sz w:val="28"/>
+          <w:szCs w:val="28"/>
         </w:rPr>
         <w:drawing>
           <wp:inline distT="0" distB="0" distL="0" distR="0" wp14:anchorId="4D488025" wp14:editId="61DA39B0">
@@ -3316,8 +3319,6 @@
         </w:rPr>
         <w:t xml:space="preserve"> виводять результат на консоль.</w:t>
       </w:r>
-      <w:bookmarkStart w:id="0" w:name="_GoBack"/>
-      <w:bookmarkEnd w:id="0"/>
     </w:p>
     <w:p>
       <w:pPr>
@@ -3330,6 +3331,66 @@
           <w:lang w:val="uk-UA"/>
         </w:rPr>
       </w:pPr>
+    </w:p>
+    <w:p>
+      <w:pPr>
+        <w:pStyle w:val="a3"/>
+        <w:spacing w:before="0" w:beforeAutospacing="0" w:after="0" w:afterAutospacing="0"/>
+        <w:textAlignment w:val="baseline"/>
+        <w:rPr>
+          <w:sz w:val="28"/>
+          <w:szCs w:val="28"/>
+          <w:lang w:val="en-US"/>
+        </w:rPr>
+      </w:pPr>
+      <w:proofErr w:type="spellStart"/>
+      <w:r>
+        <w:rPr>
+          <w:sz w:val="28"/>
+          <w:szCs w:val="28"/>
+          <w:lang w:val="en-US"/>
+        </w:rPr>
+        <w:t>git</w:t>
+      </w:r>
+      <w:proofErr w:type="spellEnd"/>
+      <w:r>
+        <w:rPr>
+          <w:sz w:val="28"/>
+          <w:szCs w:val="28"/>
+          <w:lang w:val="en-US"/>
+        </w:rPr>
+        <w:t xml:space="preserve"> </w:t>
+      </w:r>
+      <w:proofErr w:type="spellStart"/>
+      <w:r>
+        <w:rPr>
+          <w:sz w:val="28"/>
+          <w:szCs w:val="28"/>
+          <w:lang w:val="en-US"/>
+        </w:rPr>
+        <w:t>acc</w:t>
+      </w:r>
+      <w:proofErr w:type="spellEnd"/>
+      <w:r>
+        <w:rPr>
+          <w:sz w:val="28"/>
+          <w:szCs w:val="28"/>
+          <w:lang w:val="en-US"/>
+        </w:rPr>
+        <w:t xml:space="preserve">: </w:t>
+      </w:r>
+      <w:hyperlink r:id="rId13" w:history="1">
+        <w:r>
+          <w:rPr>
+            <w:rStyle w:val="a4"/>
+            <w:rFonts w:eastAsiaTheme="majorEastAsia"/>
+            <w:lang w:val="en-US"/>
+          </w:rPr>
+          <w:t>https://github.com/lrazerz</w:t>
+        </w:r>
+      </w:hyperlink>
+      <w:bookmarkStart w:id="0" w:name="_GoBack"/>
+      <w:bookmarkEnd w:id="0"/>
     </w:p>
     <w:sectPr>
       <w:pgSz w:w="11906" w:h="16838"/>
@@ -4325,6 +4386,18 @@
       <w:lang w:val="ru-RU" w:eastAsia="ru-RU"/>
     </w:rPr>
   </w:style>
+  <w:style w:type="character" w:styleId="a4">
+    <w:name w:val="Hyperlink"/>
+    <w:basedOn w:val="a0"/>
+    <w:uiPriority w:val="99"/>
+    <w:semiHidden/>
+    <w:unhideWhenUsed/>
+    <w:rsid w:val="00C5075E"/>
+    <w:rPr>
+      <w:color w:val="0000FF"/>
+      <w:u w:val="single"/>
+    </w:rPr>
+  </w:style>
 </w:styles>
 </file>
 

</xml_diff>